<commit_message>
sprint 3 fixed docs
</commit_message>
<xml_diff>
--- a/docs/Sprint 3/Nov 12 Standup.docx
+++ b/docs/Sprint 3/Nov 12 Standup.docx
@@ -685,7 +685,39 @@
         </w:rPr>
       </w:pPr>
       <w:r>
-        <w:br w:type="page"/>
+        <w:rPr/>
+        <w:drawing>
+          <wp:inline distB="114300" distT="114300" distL="114300" distR="114300">
+            <wp:extent cx="7300913" cy="4509834"/>
+            <wp:effectExtent b="0" l="0" r="0" t="0"/>
+            <wp:docPr descr="Chart" id="1" name="image1.png"/>
+            <a:graphic>
+              <a:graphicData uri="http://schemas.openxmlformats.org/drawingml/2006/picture">
+                <pic:pic>
+                  <pic:nvPicPr>
+                    <pic:cNvPr descr="Chart" id="0" name="image1.png"/>
+                    <pic:cNvPicPr preferRelativeResize="0"/>
+                  </pic:nvPicPr>
+                  <pic:blipFill>
+                    <a:blip r:embed="rId7"/>
+                    <a:srcRect b="0" l="0" r="0" t="0"/>
+                    <a:stretch>
+                      <a:fillRect/>
+                    </a:stretch>
+                  </pic:blipFill>
+                  <pic:spPr>
+                    <a:xfrm>
+                      <a:off x="0" y="0"/>
+                      <a:ext cx="7300913" cy="4509834"/>
+                    </a:xfrm>
+                    <a:prstGeom prst="rect"/>
+                    <a:ln/>
+                  </pic:spPr>
+                </pic:pic>
+              </a:graphicData>
+            </a:graphic>
+          </wp:inline>
+        </w:drawing>
       </w:r>
       <w:r>
         <w:rPr>
@@ -712,55 +744,40 @@
         <w:rPr/>
       </w:pPr>
       <w:r>
-        <w:rPr>
-          <w:rtl w:val="0"/>
-        </w:rPr>
-      </w:r>
-    </w:p>
-    <w:p>
-      <w:pPr>
         <w:rPr/>
-      </w:pPr>
-      <w:r>
-        <w:rPr>
-          <w:rtl w:val="0"/>
-        </w:rPr>
-      </w:r>
-    </w:p>
-    <w:p>
-      <w:pPr>
-        <w:rPr/>
-      </w:pPr>
-      <w:r>
-        <w:rPr>
-          <w:rtl w:val="0"/>
-        </w:rPr>
-      </w:r>
-    </w:p>
-    <w:p>
-      <w:pPr>
-        <w:rPr/>
-      </w:pPr>
-      <w:r>
-        <w:rPr>
-          <w:rtl w:val="0"/>
-        </w:rPr>
-      </w:r>
-    </w:p>
-    <w:p>
-      <w:pPr>
-        <w:rPr/>
-      </w:pPr>
-      <w:r>
-        <w:rPr>
-          <w:rtl w:val="0"/>
-        </w:rPr>
-      </w:r>
-    </w:p>
-    <w:p>
-      <w:pPr>
-        <w:rPr/>
-      </w:pPr>
+        <w:drawing>
+          <wp:inline distB="114300" distT="114300" distL="114300" distR="114300">
+            <wp:extent cx="5343525" cy="6238875"/>
+            <wp:effectExtent b="0" l="0" r="0" t="0"/>
+            <wp:docPr id="2" name="image2.png"/>
+            <a:graphic>
+              <a:graphicData uri="http://schemas.openxmlformats.org/drawingml/2006/picture">
+                <pic:pic>
+                  <pic:nvPicPr>
+                    <pic:cNvPr id="0" name="image2.png"/>
+                    <pic:cNvPicPr preferRelativeResize="0"/>
+                  </pic:nvPicPr>
+                  <pic:blipFill>
+                    <a:blip r:embed="rId8"/>
+                    <a:srcRect b="0" l="0" r="0" t="0"/>
+                    <a:stretch>
+                      <a:fillRect/>
+                    </a:stretch>
+                  </pic:blipFill>
+                  <pic:spPr>
+                    <a:xfrm>
+                      <a:off x="0" y="0"/>
+                      <a:ext cx="5343525" cy="6238875"/>
+                    </a:xfrm>
+                    <a:prstGeom prst="rect"/>
+                    <a:ln/>
+                  </pic:spPr>
+                </pic:pic>
+              </a:graphicData>
+            </a:graphic>
+          </wp:inline>
+        </w:drawing>
+      </w:r>
       <w:r>
         <w:rPr>
           <w:rtl w:val="0"/>
@@ -1426,7 +1443,7 @@
 
 <file path=customXML/item1.xml><?xml version="1.0" encoding="utf-8"?>
 <go:gDocsCustomXmlDataStorage xmlns:go="http://customooxmlschemas.google.com/" xmlns:r="http://schemas.openxmlformats.org/officeDocument/2006/relationships">
-  <go:docsCustomData xmlns:go="http://customooxmlschemas.google.com/" roundtripDataSignature="AMtx7miRHDiehtEHG89GNcdFSPN71NaANQ==">AMUW2mWHqIh18BraO2xhViFk0IzPrRhL+cXjj1G8JFWKapqO0GhcVIHRkKdEVFAJF1zjCPGFrXgXIYmvwgUybMtjYbUJa+5SAQSAz7WO0MraveMo3p5kT5FsnqOt1pdD/Y2lJbG0VCEv</go:docsCustomData>
+  <go:docsCustomData xmlns:go="http://customooxmlschemas.google.com/" roundtripDataSignature="AMtx7miRHDiehtEHG89GNcdFSPN71NaANQ==">AMUW2mXJ55bnObOh+krODcvvblFxPkrgWDmUCz2W2OmIT/oFGyRPtpAGJ2635/K3r21lj6mZdgqZANrUBni/Zazran++TJqb4GNtQOlEwSzWkw8a0R/aV0XfrQQunbXK4Z+XtDBJP7xd</go:docsCustomData>
 </go:gDocsCustomXmlDataStorage>
 </file>
 

</xml_diff>